<commit_message>
3 Year and 4 year Time Tables Completed.
</commit_message>
<xml_diff>
--- a/SEM-2/Final_lib_details.docx
+++ b/SEM-2/Final_lib_details.docx
@@ -13,8 +13,6 @@
           <w:u w:val="single"/>
         </w:rPr>
       </w:pPr>
-      <w:bookmarkStart w:id="0" w:name="_GoBack"/>
-      <w:bookmarkEnd w:id="0"/>
       <w:r>
         <w:rPr>
           <w:rFonts w:ascii="Verdana" w:hAnsi="Verdana"/>
@@ -63,12 +61,12 @@
         <w:tblLook w:val="04A0" w:firstRow="1" w:lastRow="0" w:firstColumn="1" w:lastColumn="0" w:noHBand="0" w:noVBand="1"/>
       </w:tblPr>
       <w:tblGrid>
-        <w:gridCol w:w="663"/>
+        <w:gridCol w:w="666"/>
         <w:gridCol w:w="1935"/>
         <w:gridCol w:w="1313"/>
         <w:gridCol w:w="777"/>
         <w:gridCol w:w="2062"/>
-        <w:gridCol w:w="2269"/>
+        <w:gridCol w:w="2266"/>
       </w:tblGrid>
       <w:tr>
         <w:trPr>
@@ -76,7 +74,7 @@
         </w:trPr>
         <w:tc>
           <w:tcPr>
-            <w:tcW w:w="379" w:type="pct"/>
+            <w:tcW w:w="369" w:type="pct"/>
             <w:shd w:val="clear" w:color="auto" w:fill="F2F2F2" w:themeFill="background1" w:themeFillShade="F2"/>
             <w:vAlign w:val="center"/>
           </w:tcPr>
@@ -103,7 +101,7 @@
         </w:tc>
         <w:tc>
           <w:tcPr>
-            <w:tcW w:w="1084" w:type="pct"/>
+            <w:tcW w:w="1073" w:type="pct"/>
             <w:shd w:val="clear" w:color="auto" w:fill="F2F2F2" w:themeFill="background1" w:themeFillShade="F2"/>
             <w:vAlign w:val="center"/>
           </w:tcPr>
@@ -130,7 +128,7 @@
         </w:tc>
         <w:tc>
           <w:tcPr>
-            <w:tcW w:w="672" w:type="pct"/>
+            <w:tcW w:w="728" w:type="pct"/>
             <w:shd w:val="clear" w:color="auto" w:fill="F2F2F2" w:themeFill="background1" w:themeFillShade="F2"/>
             <w:vAlign w:val="center"/>
           </w:tcPr>
@@ -157,7 +155,7 @@
         </w:tc>
         <w:tc>
           <w:tcPr>
-            <w:tcW w:w="442" w:type="pct"/>
+            <w:tcW w:w="431" w:type="pct"/>
             <w:shd w:val="clear" w:color="auto" w:fill="F2F2F2" w:themeFill="background1" w:themeFillShade="F2"/>
             <w:vAlign w:val="center"/>
           </w:tcPr>
@@ -184,7 +182,7 @@
         </w:tc>
         <w:tc>
           <w:tcPr>
-            <w:tcW w:w="1154" w:type="pct"/>
+            <w:tcW w:w="1143" w:type="pct"/>
             <w:shd w:val="clear" w:color="auto" w:fill="F2F2F2" w:themeFill="background1" w:themeFillShade="F2"/>
             <w:vAlign w:val="center"/>
           </w:tcPr>
@@ -211,7 +209,7 @@
         </w:tc>
         <w:tc>
           <w:tcPr>
-            <w:tcW w:w="1269" w:type="pct"/>
+            <w:tcW w:w="1256" w:type="pct"/>
             <w:shd w:val="clear" w:color="auto" w:fill="F2F2F2" w:themeFill="background1" w:themeFillShade="F2"/>
             <w:vAlign w:val="center"/>
           </w:tcPr>
@@ -243,18 +241,19 @@
         </w:trPr>
         <w:tc>
           <w:tcPr>
-            <w:tcW w:w="379" w:type="pct"/>
-            <w:vAlign w:val="center"/>
-          </w:tcPr>
-          <w:p>
-            <w:pPr>
-              <w:pStyle w:val="ListParagraph"/>
-              <w:ind w:left="0"/>
-              <w:jc w:val="center"/>
-              <w:rPr>
-                <w:rFonts w:ascii="Cambria" w:hAnsi="Cambria"/>
-              </w:rPr>
-            </w:pPr>
+            <w:tcW w:w="369" w:type="pct"/>
+            <w:vAlign w:val="center"/>
+          </w:tcPr>
+          <w:p>
+            <w:pPr>
+              <w:pStyle w:val="ListParagraph"/>
+              <w:ind w:left="0"/>
+              <w:jc w:val="center"/>
+              <w:rPr>
+                <w:rFonts w:ascii="Cambria" w:hAnsi="Cambria"/>
+              </w:rPr>
+            </w:pPr>
+            <w:bookmarkStart w:id="0" w:name="_GoBack" w:colFirst="5" w:colLast="5"/>
             <w:r>
               <w:rPr>
                 <w:rFonts w:ascii="Cambria" w:hAnsi="Cambria"/>
@@ -265,7 +264,7 @@
         </w:tc>
         <w:tc>
           <w:tcPr>
-            <w:tcW w:w="1084" w:type="pct"/>
+            <w:tcW w:w="1073" w:type="pct"/>
             <w:vAlign w:val="center"/>
           </w:tcPr>
           <w:p>
@@ -301,7 +300,7 @@
         </w:tc>
         <w:tc>
           <w:tcPr>
-            <w:tcW w:w="672" w:type="pct"/>
+            <w:tcW w:w="728" w:type="pct"/>
             <w:vAlign w:val="center"/>
           </w:tcPr>
           <w:p>
@@ -323,7 +322,7 @@
         </w:tc>
         <w:tc>
           <w:tcPr>
-            <w:tcW w:w="442" w:type="pct"/>
+            <w:tcW w:w="431" w:type="pct"/>
             <w:vAlign w:val="center"/>
           </w:tcPr>
           <w:p>
@@ -345,7 +344,7 @@
         </w:tc>
         <w:tc>
           <w:tcPr>
-            <w:tcW w:w="1154" w:type="pct"/>
+            <w:tcW w:w="1143" w:type="pct"/>
             <w:vAlign w:val="center"/>
           </w:tcPr>
           <w:p>
@@ -367,7 +366,7 @@
         </w:tc>
         <w:tc>
           <w:tcPr>
-            <w:tcW w:w="1269" w:type="pct"/>
+            <w:tcW w:w="1256" w:type="pct"/>
             <w:vAlign w:val="center"/>
           </w:tcPr>
           <w:p>
@@ -382,14 +381,187 @@
               <w:rPr>
                 <w:rFonts w:ascii="Cambria" w:eastAsia="Cambria" w:hAnsi="Cambria" w:cs="Cambria"/>
               </w:rPr>
-              <w:t xml:space="preserve">Mr. S. MP. </w:t>
+              <w:t xml:space="preserve">Mrs. M. </w:t>
             </w:r>
             <w:proofErr w:type="spellStart"/>
             <w:r>
               <w:rPr>
                 <w:rFonts w:ascii="Cambria" w:eastAsia="Cambria" w:hAnsi="Cambria" w:cs="Cambria"/>
               </w:rPr>
-              <w:t>Qubeb</w:t>
+              <w:t>Soumya</w:t>
+            </w:r>
+            <w:proofErr w:type="spellEnd"/>
+          </w:p>
+        </w:tc>
+      </w:tr>
+      <w:bookmarkEnd w:id="0"/>
+      <w:tr>
+        <w:trPr>
+          <w:trHeight w:val="790"/>
+        </w:trPr>
+        <w:tc>
+          <w:tcPr>
+            <w:tcW w:w="369" w:type="pct"/>
+            <w:vAlign w:val="center"/>
+          </w:tcPr>
+          <w:p>
+            <w:pPr>
+              <w:pStyle w:val="ListParagraph"/>
+              <w:ind w:left="0"/>
+              <w:jc w:val="center"/>
+              <w:rPr>
+                <w:rFonts w:ascii="Cambria" w:hAnsi="Cambria"/>
+              </w:rPr>
+            </w:pPr>
+            <w:r>
+              <w:rPr>
+                <w:rFonts w:ascii="Cambria" w:hAnsi="Cambria"/>
+              </w:rPr>
+              <w:t>2</w:t>
+            </w:r>
+          </w:p>
+        </w:tc>
+        <w:tc>
+          <w:tcPr>
+            <w:tcW w:w="1073" w:type="pct"/>
+            <w:vAlign w:val="center"/>
+          </w:tcPr>
+          <w:p>
+            <w:pPr>
+              <w:pStyle w:val="ListParagraph"/>
+              <w:ind w:left="0"/>
+              <w:jc w:val="center"/>
+              <w:rPr>
+                <w:rFonts w:ascii="Cambria" w:hAnsi="Cambria"/>
+              </w:rPr>
+            </w:pPr>
+            <w:r>
+              <w:rPr>
+                <w:rFonts w:ascii="Cambria" w:hAnsi="Cambria"/>
+              </w:rPr>
+              <w:t xml:space="preserve">II. B. Tech I </w:t>
+            </w:r>
+            <w:proofErr w:type="spellStart"/>
+            <w:r>
+              <w:rPr>
+                <w:rFonts w:ascii="Cambria" w:hAnsi="Cambria"/>
+              </w:rPr>
+              <w:t>Sem</w:t>
+            </w:r>
+            <w:proofErr w:type="spellEnd"/>
+            <w:r>
+              <w:rPr>
+                <w:rFonts w:ascii="Cambria" w:hAnsi="Cambria"/>
+              </w:rPr>
+              <w:t xml:space="preserve"> CSE-B</w:t>
+            </w:r>
+          </w:p>
+        </w:tc>
+        <w:tc>
+          <w:tcPr>
+            <w:tcW w:w="728" w:type="pct"/>
+            <w:vAlign w:val="center"/>
+          </w:tcPr>
+          <w:p>
+            <w:pPr>
+              <w:pStyle w:val="ListParagraph"/>
+              <w:ind w:left="0"/>
+              <w:jc w:val="center"/>
+              <w:rPr>
+                <w:rFonts w:ascii="Cambria" w:hAnsi="Cambria"/>
+              </w:rPr>
+            </w:pPr>
+            <w:r>
+              <w:rPr>
+                <w:rFonts w:ascii="Cambria" w:hAnsi="Cambria"/>
+              </w:rPr>
+              <w:t>Thursday</w:t>
+            </w:r>
+          </w:p>
+        </w:tc>
+        <w:tc>
+          <w:tcPr>
+            <w:tcW w:w="431" w:type="pct"/>
+            <w:vAlign w:val="center"/>
+          </w:tcPr>
+          <w:p>
+            <w:pPr>
+              <w:pStyle w:val="ListParagraph"/>
+              <w:ind w:left="0"/>
+              <w:jc w:val="center"/>
+              <w:rPr>
+                <w:rFonts w:ascii="Cambria" w:hAnsi="Cambria"/>
+              </w:rPr>
+            </w:pPr>
+            <w:r>
+              <w:rPr>
+                <w:rFonts w:ascii="Cambria" w:hAnsi="Cambria"/>
+              </w:rPr>
+              <w:t>2</w:t>
+            </w:r>
+          </w:p>
+        </w:tc>
+        <w:tc>
+          <w:tcPr>
+            <w:tcW w:w="1143" w:type="pct"/>
+            <w:vAlign w:val="center"/>
+          </w:tcPr>
+          <w:p>
+            <w:pPr>
+              <w:pStyle w:val="ListParagraph"/>
+              <w:ind w:left="0"/>
+              <w:jc w:val="center"/>
+              <w:rPr>
+                <w:rFonts w:ascii="Cambria" w:hAnsi="Cambria"/>
+              </w:rPr>
+            </w:pPr>
+            <w:r>
+              <w:rPr>
+                <w:rFonts w:ascii="Cambria" w:hAnsi="Cambria"/>
+              </w:rPr>
+              <w:t>10:20 A.M to 11:10 P.M</w:t>
+            </w:r>
+          </w:p>
+        </w:tc>
+        <w:tc>
+          <w:tcPr>
+            <w:tcW w:w="1256" w:type="pct"/>
+            <w:vAlign w:val="center"/>
+          </w:tcPr>
+          <w:p>
+            <w:pPr>
+              <w:ind w:left="29"/>
+              <w:jc w:val="center"/>
+              <w:rPr>
+                <w:rFonts w:ascii="Cambria" w:eastAsia="Cambria" w:hAnsi="Cambria" w:cs="Cambria"/>
+              </w:rPr>
+            </w:pPr>
+            <w:r>
+              <w:rPr>
+                <w:rFonts w:ascii="Cambria" w:eastAsia="Cambria" w:hAnsi="Cambria" w:cs="Cambria"/>
+              </w:rPr>
+              <w:t xml:space="preserve">Ms. D. </w:t>
+            </w:r>
+            <w:proofErr w:type="spellStart"/>
+            <w:r>
+              <w:rPr>
+                <w:rFonts w:ascii="Cambria" w:eastAsia="Cambria" w:hAnsi="Cambria" w:cs="Cambria"/>
+              </w:rPr>
+              <w:t>Jeevana</w:t>
+            </w:r>
+            <w:proofErr w:type="spellEnd"/>
+            <w:r>
+              <w:rPr>
+                <w:rFonts w:ascii="Cambria" w:eastAsia="Cambria" w:hAnsi="Cambria" w:cs="Cambria"/>
+              </w:rPr>
+              <w:t xml:space="preserve"> </w:t>
+            </w:r>
+            <w:proofErr w:type="spellStart"/>
+            <w:r>
+              <w:rPr>
+                <w:rFonts w:ascii="Cambria" w:eastAsia="Cambria" w:hAnsi="Cambria" w:cs="Cambria"/>
+              </w:rPr>
+              <w:t>Jyothi</w:t>
             </w:r>
             <w:proofErr w:type="spellEnd"/>
           </w:p>
@@ -401,45 +573,45 @@
         </w:trPr>
         <w:tc>
           <w:tcPr>
-            <w:tcW w:w="379" w:type="pct"/>
-            <w:vAlign w:val="center"/>
-          </w:tcPr>
-          <w:p>
-            <w:pPr>
-              <w:pStyle w:val="ListParagraph"/>
-              <w:ind w:left="0"/>
-              <w:jc w:val="center"/>
-              <w:rPr>
-                <w:rFonts w:ascii="Cambria" w:hAnsi="Cambria"/>
-              </w:rPr>
-            </w:pPr>
-            <w:r>
-              <w:rPr>
-                <w:rFonts w:ascii="Cambria" w:hAnsi="Cambria"/>
-              </w:rPr>
-              <w:t>2</w:t>
-            </w:r>
-          </w:p>
-        </w:tc>
-        <w:tc>
-          <w:tcPr>
-            <w:tcW w:w="1084" w:type="pct"/>
-            <w:vAlign w:val="center"/>
-          </w:tcPr>
-          <w:p>
-            <w:pPr>
-              <w:pStyle w:val="ListParagraph"/>
-              <w:ind w:left="0"/>
-              <w:jc w:val="center"/>
-              <w:rPr>
-                <w:rFonts w:ascii="Cambria" w:hAnsi="Cambria"/>
-              </w:rPr>
-            </w:pPr>
-            <w:r>
-              <w:rPr>
-                <w:rFonts w:ascii="Cambria" w:hAnsi="Cambria"/>
-              </w:rPr>
-              <w:t xml:space="preserve">II. B. Tech I </w:t>
+            <w:tcW w:w="369" w:type="pct"/>
+            <w:vAlign w:val="center"/>
+          </w:tcPr>
+          <w:p>
+            <w:pPr>
+              <w:pStyle w:val="ListParagraph"/>
+              <w:ind w:left="0"/>
+              <w:jc w:val="center"/>
+              <w:rPr>
+                <w:rFonts w:ascii="Cambria" w:hAnsi="Cambria"/>
+              </w:rPr>
+            </w:pPr>
+            <w:r>
+              <w:rPr>
+                <w:rFonts w:ascii="Cambria" w:hAnsi="Cambria"/>
+              </w:rPr>
+              <w:t>3</w:t>
+            </w:r>
+          </w:p>
+        </w:tc>
+        <w:tc>
+          <w:tcPr>
+            <w:tcW w:w="1073" w:type="pct"/>
+            <w:vAlign w:val="center"/>
+          </w:tcPr>
+          <w:p>
+            <w:pPr>
+              <w:pStyle w:val="ListParagraph"/>
+              <w:ind w:left="0"/>
+              <w:jc w:val="center"/>
+              <w:rPr>
+                <w:rFonts w:ascii="Cambria" w:hAnsi="Cambria"/>
+              </w:rPr>
+            </w:pPr>
+            <w:r>
+              <w:rPr>
+                <w:rFonts w:ascii="Cambria" w:hAnsi="Cambria"/>
+              </w:rPr>
+              <w:t xml:space="preserve">III. B. Tech I </w:t>
             </w:r>
             <w:proofErr w:type="spellStart"/>
             <w:r>
@@ -453,115 +625,93 @@
               <w:rPr>
                 <w:rFonts w:ascii="Cambria" w:hAnsi="Cambria"/>
               </w:rPr>
-              <w:t xml:space="preserve"> CSE-B</w:t>
-            </w:r>
-          </w:p>
-        </w:tc>
-        <w:tc>
-          <w:tcPr>
-            <w:tcW w:w="672" w:type="pct"/>
-            <w:vAlign w:val="center"/>
-          </w:tcPr>
-          <w:p>
-            <w:pPr>
-              <w:pStyle w:val="ListParagraph"/>
-              <w:ind w:left="0"/>
-              <w:jc w:val="center"/>
-              <w:rPr>
-                <w:rFonts w:ascii="Cambria" w:hAnsi="Cambria"/>
-              </w:rPr>
-            </w:pPr>
-            <w:r>
-              <w:rPr>
-                <w:rFonts w:ascii="Cambria" w:hAnsi="Cambria"/>
-              </w:rPr>
-              <w:t>Thursday</w:t>
-            </w:r>
-          </w:p>
-        </w:tc>
-        <w:tc>
-          <w:tcPr>
-            <w:tcW w:w="442" w:type="pct"/>
-            <w:vAlign w:val="center"/>
-          </w:tcPr>
-          <w:p>
-            <w:pPr>
-              <w:pStyle w:val="ListParagraph"/>
-              <w:ind w:left="0"/>
-              <w:jc w:val="center"/>
-              <w:rPr>
-                <w:rFonts w:ascii="Cambria" w:hAnsi="Cambria"/>
-              </w:rPr>
-            </w:pPr>
-            <w:r>
-              <w:rPr>
-                <w:rFonts w:ascii="Cambria" w:hAnsi="Cambria"/>
-              </w:rPr>
-              <w:t>2</w:t>
-            </w:r>
-          </w:p>
-        </w:tc>
-        <w:tc>
-          <w:tcPr>
-            <w:tcW w:w="1154" w:type="pct"/>
-            <w:vAlign w:val="center"/>
-          </w:tcPr>
-          <w:p>
-            <w:pPr>
-              <w:pStyle w:val="ListParagraph"/>
-              <w:ind w:left="0"/>
-              <w:jc w:val="center"/>
-              <w:rPr>
-                <w:rFonts w:ascii="Cambria" w:hAnsi="Cambria"/>
-              </w:rPr>
-            </w:pPr>
-            <w:r>
-              <w:rPr>
-                <w:rFonts w:ascii="Cambria" w:hAnsi="Cambria"/>
-              </w:rPr>
-              <w:t>10:20 A.M to 11:10 P.M</w:t>
-            </w:r>
-          </w:p>
-        </w:tc>
-        <w:tc>
-          <w:tcPr>
-            <w:tcW w:w="1269" w:type="pct"/>
-            <w:vAlign w:val="center"/>
-          </w:tcPr>
-          <w:p>
-            <w:pPr>
-              <w:ind w:left="29"/>
-              <w:jc w:val="center"/>
-              <w:rPr>
-                <w:rFonts w:ascii="Cambria" w:eastAsia="Cambria" w:hAnsi="Cambria" w:cs="Cambria"/>
-              </w:rPr>
-            </w:pPr>
-            <w:r>
-              <w:rPr>
-                <w:rFonts w:ascii="Cambria" w:eastAsia="Cambria" w:hAnsi="Cambria" w:cs="Cambria"/>
-              </w:rPr>
-              <w:t xml:space="preserve">Ms. D. </w:t>
+              <w:t xml:space="preserve"> CSE-A</w:t>
+            </w:r>
+          </w:p>
+        </w:tc>
+        <w:tc>
+          <w:tcPr>
+            <w:tcW w:w="728" w:type="pct"/>
+            <w:vAlign w:val="center"/>
+          </w:tcPr>
+          <w:p>
+            <w:pPr>
+              <w:pStyle w:val="ListParagraph"/>
+              <w:ind w:left="0"/>
+              <w:jc w:val="center"/>
+              <w:rPr>
+                <w:rFonts w:ascii="Cambria" w:hAnsi="Cambria"/>
+              </w:rPr>
+            </w:pPr>
+            <w:r>
+              <w:rPr>
+                <w:rFonts w:ascii="Cambria" w:hAnsi="Cambria"/>
+              </w:rPr>
+              <w:t>Monday</w:t>
+            </w:r>
+          </w:p>
+        </w:tc>
+        <w:tc>
+          <w:tcPr>
+            <w:tcW w:w="431" w:type="pct"/>
+            <w:vAlign w:val="center"/>
+          </w:tcPr>
+          <w:p>
+            <w:pPr>
+              <w:pStyle w:val="ListParagraph"/>
+              <w:ind w:left="0"/>
+              <w:jc w:val="center"/>
+              <w:rPr>
+                <w:rFonts w:ascii="Cambria" w:hAnsi="Cambria"/>
+              </w:rPr>
+            </w:pPr>
+            <w:r>
+              <w:rPr>
+                <w:rFonts w:ascii="Cambria" w:hAnsi="Cambria"/>
+              </w:rPr>
+              <w:t>4</w:t>
+            </w:r>
+          </w:p>
+        </w:tc>
+        <w:tc>
+          <w:tcPr>
+            <w:tcW w:w="1143" w:type="pct"/>
+            <w:vAlign w:val="center"/>
+          </w:tcPr>
+          <w:p>
+            <w:pPr>
+              <w:pStyle w:val="ListParagraph"/>
+              <w:ind w:left="0"/>
+              <w:jc w:val="center"/>
+              <w:rPr>
+                <w:rFonts w:ascii="Cambria" w:hAnsi="Cambria"/>
+              </w:rPr>
+            </w:pPr>
+            <w:r>
+              <w:rPr>
+                <w:rFonts w:ascii="Cambria" w:hAnsi="Cambria"/>
+              </w:rPr>
+              <w:t>12:10 P.M to 1:00 P.M</w:t>
+            </w:r>
+          </w:p>
+        </w:tc>
+        <w:tc>
+          <w:tcPr>
+            <w:tcW w:w="1256" w:type="pct"/>
+            <w:vAlign w:val="center"/>
+          </w:tcPr>
+          <w:p>
+            <w:pPr>
+              <w:pStyle w:val="TableParagraph"/>
+              <w:spacing w:line="218" w:lineRule="exact"/>
+              <w:jc w:val="center"/>
+            </w:pPr>
+            <w:r>
+              <w:t xml:space="preserve">Dr. B. Hari </w:t>
             </w:r>
             <w:proofErr w:type="spellStart"/>
             <w:r>
-              <w:rPr>
-                <w:rFonts w:ascii="Cambria" w:eastAsia="Cambria" w:hAnsi="Cambria" w:cs="Cambria"/>
-              </w:rPr>
-              <w:t>Jeevana</w:t>
-            </w:r>
-            <w:proofErr w:type="spellEnd"/>
-            <w:r>
-              <w:rPr>
-                <w:rFonts w:ascii="Cambria" w:eastAsia="Cambria" w:hAnsi="Cambria" w:cs="Cambria"/>
-              </w:rPr>
-              <w:t xml:space="preserve"> </w:t>
-            </w:r>
-            <w:proofErr w:type="spellStart"/>
-            <w:r>
-              <w:rPr>
-                <w:rFonts w:ascii="Cambria" w:eastAsia="Cambria" w:hAnsi="Cambria" w:cs="Cambria"/>
-              </w:rPr>
-              <w:t>Jyothi</w:t>
+              <w:t>Chandana</w:t>
             </w:r>
             <w:proofErr w:type="spellEnd"/>
           </w:p>
@@ -573,29 +723,29 @@
         </w:trPr>
         <w:tc>
           <w:tcPr>
-            <w:tcW w:w="379" w:type="pct"/>
-            <w:vAlign w:val="center"/>
-          </w:tcPr>
-          <w:p>
-            <w:pPr>
-              <w:pStyle w:val="ListParagraph"/>
-              <w:ind w:left="0"/>
-              <w:jc w:val="center"/>
-              <w:rPr>
-                <w:rFonts w:ascii="Cambria" w:hAnsi="Cambria"/>
-              </w:rPr>
-            </w:pPr>
-            <w:r>
-              <w:rPr>
-                <w:rFonts w:ascii="Cambria" w:hAnsi="Cambria"/>
-              </w:rPr>
-              <w:t>3</w:t>
-            </w:r>
-          </w:p>
-        </w:tc>
-        <w:tc>
-          <w:tcPr>
-            <w:tcW w:w="1084" w:type="pct"/>
+            <w:tcW w:w="369" w:type="pct"/>
+            <w:vAlign w:val="center"/>
+          </w:tcPr>
+          <w:p>
+            <w:pPr>
+              <w:pStyle w:val="ListParagraph"/>
+              <w:ind w:left="0"/>
+              <w:jc w:val="center"/>
+              <w:rPr>
+                <w:rFonts w:ascii="Cambria" w:hAnsi="Cambria"/>
+              </w:rPr>
+            </w:pPr>
+            <w:r>
+              <w:rPr>
+                <w:rFonts w:ascii="Cambria" w:hAnsi="Cambria"/>
+              </w:rPr>
+              <w:t>4</w:t>
+            </w:r>
+          </w:p>
+        </w:tc>
+        <w:tc>
+          <w:tcPr>
+            <w:tcW w:w="1073" w:type="pct"/>
             <w:vAlign w:val="center"/>
           </w:tcPr>
           <w:p>
@@ -625,13 +775,13 @@
               <w:rPr>
                 <w:rFonts w:ascii="Cambria" w:hAnsi="Cambria"/>
               </w:rPr>
-              <w:t xml:space="preserve"> CSE-A</w:t>
-            </w:r>
-          </w:p>
-        </w:tc>
-        <w:tc>
-          <w:tcPr>
-            <w:tcW w:w="672" w:type="pct"/>
+              <w:t xml:space="preserve"> CSE-B</w:t>
+            </w:r>
+          </w:p>
+        </w:tc>
+        <w:tc>
+          <w:tcPr>
+            <w:tcW w:w="728" w:type="pct"/>
             <w:vAlign w:val="center"/>
           </w:tcPr>
           <w:p>
@@ -653,29 +803,29 @@
         </w:tc>
         <w:tc>
           <w:tcPr>
-            <w:tcW w:w="442" w:type="pct"/>
-            <w:vAlign w:val="center"/>
-          </w:tcPr>
-          <w:p>
-            <w:pPr>
-              <w:pStyle w:val="ListParagraph"/>
-              <w:ind w:left="0"/>
-              <w:jc w:val="center"/>
-              <w:rPr>
-                <w:rFonts w:ascii="Cambria" w:hAnsi="Cambria"/>
-              </w:rPr>
-            </w:pPr>
-            <w:r>
-              <w:rPr>
-                <w:rFonts w:ascii="Cambria" w:hAnsi="Cambria"/>
-              </w:rPr>
-              <w:t>4</w:t>
-            </w:r>
-          </w:p>
-        </w:tc>
-        <w:tc>
-          <w:tcPr>
-            <w:tcW w:w="1154" w:type="pct"/>
+            <w:tcW w:w="431" w:type="pct"/>
+            <w:vAlign w:val="center"/>
+          </w:tcPr>
+          <w:p>
+            <w:pPr>
+              <w:pStyle w:val="ListParagraph"/>
+              <w:ind w:left="0"/>
+              <w:jc w:val="center"/>
+              <w:rPr>
+                <w:rFonts w:ascii="Cambria" w:hAnsi="Cambria"/>
+              </w:rPr>
+            </w:pPr>
+            <w:r>
+              <w:rPr>
+                <w:rFonts w:ascii="Cambria" w:hAnsi="Cambria"/>
+              </w:rPr>
+              <w:t>5</w:t>
+            </w:r>
+          </w:p>
+        </w:tc>
+        <w:tc>
+          <w:tcPr>
+            <w:tcW w:w="1143" w:type="pct"/>
             <w:vAlign w:val="center"/>
           </w:tcPr>
           <w:p>
@@ -697,7 +847,7 @@
         </w:tc>
         <w:tc>
           <w:tcPr>
-            <w:tcW w:w="1269" w:type="pct"/>
+            <w:tcW w:w="1256" w:type="pct"/>
             <w:vAlign w:val="center"/>
           </w:tcPr>
           <w:p>
@@ -707,13 +857,8 @@
               <w:jc w:val="center"/>
             </w:pPr>
             <w:r>
-              <w:t xml:space="preserve">Dr. B. Hari </w:t>
-            </w:r>
-            <w:proofErr w:type="spellStart"/>
-            <w:r>
-              <w:t>Chandana</w:t>
-            </w:r>
-            <w:proofErr w:type="spellEnd"/>
+              <w:t>Mrs. K. Uma Devi</w:t>
+            </w:r>
           </w:p>
         </w:tc>
       </w:tr>
@@ -723,7 +868,87 @@
         </w:trPr>
         <w:tc>
           <w:tcPr>
-            <w:tcW w:w="379" w:type="pct"/>
+            <w:tcW w:w="369" w:type="pct"/>
+            <w:vAlign w:val="center"/>
+          </w:tcPr>
+          <w:p>
+            <w:pPr>
+              <w:pStyle w:val="ListParagraph"/>
+              <w:ind w:left="0"/>
+              <w:jc w:val="center"/>
+              <w:rPr>
+                <w:rFonts w:ascii="Cambria" w:hAnsi="Cambria"/>
+              </w:rPr>
+            </w:pPr>
+            <w:r>
+              <w:rPr>
+                <w:rFonts w:ascii="Cambria" w:hAnsi="Cambria"/>
+              </w:rPr>
+              <w:t>5</w:t>
+            </w:r>
+          </w:p>
+        </w:tc>
+        <w:tc>
+          <w:tcPr>
+            <w:tcW w:w="1073" w:type="pct"/>
+            <w:vAlign w:val="center"/>
+          </w:tcPr>
+          <w:p>
+            <w:pPr>
+              <w:pStyle w:val="ListParagraph"/>
+              <w:ind w:left="0"/>
+              <w:jc w:val="center"/>
+              <w:rPr>
+                <w:rFonts w:ascii="Cambria" w:hAnsi="Cambria"/>
+              </w:rPr>
+            </w:pPr>
+            <w:r>
+              <w:rPr>
+                <w:rFonts w:ascii="Cambria" w:hAnsi="Cambria"/>
+              </w:rPr>
+              <w:t xml:space="preserve">IV. B. Tech I </w:t>
+            </w:r>
+            <w:proofErr w:type="spellStart"/>
+            <w:r>
+              <w:rPr>
+                <w:rFonts w:ascii="Cambria" w:hAnsi="Cambria"/>
+              </w:rPr>
+              <w:t>Sem</w:t>
+            </w:r>
+            <w:proofErr w:type="spellEnd"/>
+            <w:r>
+              <w:rPr>
+                <w:rFonts w:ascii="Cambria" w:hAnsi="Cambria"/>
+              </w:rPr>
+              <w:t xml:space="preserve"> CSE-A</w:t>
+            </w:r>
+          </w:p>
+        </w:tc>
+        <w:tc>
+          <w:tcPr>
+            <w:tcW w:w="728" w:type="pct"/>
+            <w:vAlign w:val="center"/>
+          </w:tcPr>
+          <w:p>
+            <w:pPr>
+              <w:pStyle w:val="ListParagraph"/>
+              <w:ind w:left="0"/>
+              <w:jc w:val="center"/>
+              <w:rPr>
+                <w:rFonts w:ascii="Cambria" w:hAnsi="Cambria"/>
+              </w:rPr>
+            </w:pPr>
+            <w:r>
+              <w:rPr>
+                <w:rFonts w:ascii="Cambria" w:hAnsi="Cambria"/>
+              </w:rPr>
+              <w:t>Monday</w:t>
+            </w:r>
+          </w:p>
+        </w:tc>
+        <w:tc>
+          <w:tcPr>
+            <w:tcW w:w="431" w:type="pct"/>
             <w:vAlign w:val="center"/>
           </w:tcPr>
           <w:p>
@@ -745,109 +970,29 @@
         </w:tc>
         <w:tc>
           <w:tcPr>
-            <w:tcW w:w="1084" w:type="pct"/>
-            <w:vAlign w:val="center"/>
-          </w:tcPr>
-          <w:p>
-            <w:pPr>
-              <w:pStyle w:val="ListParagraph"/>
-              <w:ind w:left="0"/>
-              <w:jc w:val="center"/>
-              <w:rPr>
-                <w:rFonts w:ascii="Cambria" w:hAnsi="Cambria"/>
-              </w:rPr>
-            </w:pPr>
-            <w:r>
-              <w:rPr>
-                <w:rFonts w:ascii="Cambria" w:hAnsi="Cambria"/>
-              </w:rPr>
-              <w:t xml:space="preserve">III. B. Tech I </w:t>
-            </w:r>
-            <w:proofErr w:type="spellStart"/>
-            <w:r>
-              <w:rPr>
-                <w:rFonts w:ascii="Cambria" w:hAnsi="Cambria"/>
-              </w:rPr>
-              <w:t>Sem</w:t>
-            </w:r>
-            <w:proofErr w:type="spellEnd"/>
-            <w:r>
-              <w:rPr>
-                <w:rFonts w:ascii="Cambria" w:hAnsi="Cambria"/>
-              </w:rPr>
-              <w:t xml:space="preserve"> CSE-B</w:t>
-            </w:r>
-          </w:p>
-        </w:tc>
-        <w:tc>
-          <w:tcPr>
-            <w:tcW w:w="672" w:type="pct"/>
-            <w:vAlign w:val="center"/>
-          </w:tcPr>
-          <w:p>
-            <w:pPr>
-              <w:pStyle w:val="ListParagraph"/>
-              <w:ind w:left="0"/>
-              <w:jc w:val="center"/>
-              <w:rPr>
-                <w:rFonts w:ascii="Cambria" w:hAnsi="Cambria"/>
-              </w:rPr>
-            </w:pPr>
-            <w:r>
-              <w:rPr>
-                <w:rFonts w:ascii="Cambria" w:hAnsi="Cambria"/>
-              </w:rPr>
-              <w:t>Monday</w:t>
-            </w:r>
-          </w:p>
-        </w:tc>
-        <w:tc>
-          <w:tcPr>
-            <w:tcW w:w="442" w:type="pct"/>
-            <w:vAlign w:val="center"/>
-          </w:tcPr>
-          <w:p>
-            <w:pPr>
-              <w:pStyle w:val="ListParagraph"/>
-              <w:ind w:left="0"/>
-              <w:jc w:val="center"/>
-              <w:rPr>
-                <w:rFonts w:ascii="Cambria" w:hAnsi="Cambria"/>
-              </w:rPr>
-            </w:pPr>
-            <w:r>
-              <w:rPr>
-                <w:rFonts w:ascii="Cambria" w:hAnsi="Cambria"/>
-              </w:rPr>
-              <w:t>5</w:t>
-            </w:r>
-          </w:p>
-        </w:tc>
-        <w:tc>
-          <w:tcPr>
-            <w:tcW w:w="1154" w:type="pct"/>
-            <w:vAlign w:val="center"/>
-          </w:tcPr>
-          <w:p>
-            <w:pPr>
-              <w:pStyle w:val="ListParagraph"/>
-              <w:ind w:left="0"/>
-              <w:jc w:val="center"/>
-              <w:rPr>
-                <w:rFonts w:ascii="Cambria" w:hAnsi="Cambria"/>
-              </w:rPr>
-            </w:pPr>
-            <w:r>
-              <w:rPr>
-                <w:rFonts w:ascii="Cambria" w:hAnsi="Cambria"/>
-              </w:rPr>
-              <w:t>2:00 P.M to 2:50 P.M</w:t>
-            </w:r>
-          </w:p>
-        </w:tc>
-        <w:tc>
-          <w:tcPr>
-            <w:tcW w:w="1269" w:type="pct"/>
+            <w:tcW w:w="1143" w:type="pct"/>
+            <w:vAlign w:val="center"/>
+          </w:tcPr>
+          <w:p>
+            <w:pPr>
+              <w:pStyle w:val="ListParagraph"/>
+              <w:ind w:left="0"/>
+              <w:jc w:val="center"/>
+              <w:rPr>
+                <w:rFonts w:ascii="Cambria" w:hAnsi="Cambria"/>
+              </w:rPr>
+            </w:pPr>
+            <w:r>
+              <w:rPr>
+                <w:rFonts w:ascii="Cambria" w:hAnsi="Cambria"/>
+              </w:rPr>
+              <w:t>12:10 P.M to 1:00 P.M</w:t>
+            </w:r>
+          </w:p>
+        </w:tc>
+        <w:tc>
+          <w:tcPr>
+            <w:tcW w:w="1256" w:type="pct"/>
             <w:vAlign w:val="center"/>
           </w:tcPr>
           <w:p>
@@ -857,13 +1002,16 @@
               <w:jc w:val="center"/>
             </w:pPr>
             <w:r>
-              <w:t xml:space="preserve">Mrs. V. </w:t>
+              <w:t xml:space="preserve">Mr. C. </w:t>
             </w:r>
             <w:proofErr w:type="spellStart"/>
             <w:r>
-              <w:t>Kamakshamma</w:t>
+              <w:t>Lakshminath</w:t>
             </w:r>
             <w:proofErr w:type="spellEnd"/>
+            <w:r>
+              <w:t xml:space="preserve"> Reddy</w:t>
+            </w:r>
           </w:p>
         </w:tc>
       </w:tr>
@@ -873,7 +1021,87 @@
         </w:trPr>
         <w:tc>
           <w:tcPr>
-            <w:tcW w:w="379" w:type="pct"/>
+            <w:tcW w:w="369" w:type="pct"/>
+            <w:vAlign w:val="center"/>
+          </w:tcPr>
+          <w:p>
+            <w:pPr>
+              <w:pStyle w:val="ListParagraph"/>
+              <w:ind w:left="0"/>
+              <w:jc w:val="center"/>
+              <w:rPr>
+                <w:rFonts w:ascii="Cambria" w:hAnsi="Cambria"/>
+              </w:rPr>
+            </w:pPr>
+            <w:r>
+              <w:rPr>
+                <w:rFonts w:ascii="Cambria" w:hAnsi="Cambria"/>
+              </w:rPr>
+              <w:t>6</w:t>
+            </w:r>
+          </w:p>
+        </w:tc>
+        <w:tc>
+          <w:tcPr>
+            <w:tcW w:w="1073" w:type="pct"/>
+            <w:vAlign w:val="center"/>
+          </w:tcPr>
+          <w:p>
+            <w:pPr>
+              <w:pStyle w:val="ListParagraph"/>
+              <w:ind w:left="0"/>
+              <w:jc w:val="center"/>
+              <w:rPr>
+                <w:rFonts w:ascii="Cambria" w:hAnsi="Cambria"/>
+              </w:rPr>
+            </w:pPr>
+            <w:r>
+              <w:rPr>
+                <w:rFonts w:ascii="Cambria" w:hAnsi="Cambria"/>
+              </w:rPr>
+              <w:t xml:space="preserve">IV. B. Tech I </w:t>
+            </w:r>
+            <w:proofErr w:type="spellStart"/>
+            <w:r>
+              <w:rPr>
+                <w:rFonts w:ascii="Cambria" w:hAnsi="Cambria"/>
+              </w:rPr>
+              <w:t>Sem</w:t>
+            </w:r>
+            <w:proofErr w:type="spellEnd"/>
+            <w:r>
+              <w:rPr>
+                <w:rFonts w:ascii="Cambria" w:hAnsi="Cambria"/>
+              </w:rPr>
+              <w:t xml:space="preserve"> CSE-B</w:t>
+            </w:r>
+          </w:p>
+        </w:tc>
+        <w:tc>
+          <w:tcPr>
+            <w:tcW w:w="728" w:type="pct"/>
+            <w:vAlign w:val="center"/>
+          </w:tcPr>
+          <w:p>
+            <w:pPr>
+              <w:pStyle w:val="ListParagraph"/>
+              <w:ind w:left="0"/>
+              <w:jc w:val="center"/>
+              <w:rPr>
+                <w:rFonts w:ascii="Cambria" w:hAnsi="Cambria"/>
+              </w:rPr>
+            </w:pPr>
+            <w:r>
+              <w:rPr>
+                <w:rFonts w:ascii="Cambria" w:hAnsi="Cambria"/>
+              </w:rPr>
+              <w:t>Monday</w:t>
+            </w:r>
+          </w:p>
+        </w:tc>
+        <w:tc>
+          <w:tcPr>
+            <w:tcW w:w="431" w:type="pct"/>
             <w:vAlign w:val="center"/>
           </w:tcPr>
           <w:p>
@@ -895,260 +1123,7 @@
         </w:tc>
         <w:tc>
           <w:tcPr>
-            <w:tcW w:w="1084" w:type="pct"/>
-            <w:vAlign w:val="center"/>
-          </w:tcPr>
-          <w:p>
-            <w:pPr>
-              <w:pStyle w:val="ListParagraph"/>
-              <w:ind w:left="0"/>
-              <w:jc w:val="center"/>
-              <w:rPr>
-                <w:rFonts w:ascii="Cambria" w:hAnsi="Cambria"/>
-              </w:rPr>
-            </w:pPr>
-            <w:r>
-              <w:rPr>
-                <w:rFonts w:ascii="Cambria" w:hAnsi="Cambria"/>
-              </w:rPr>
-              <w:t xml:space="preserve">IV. B. Tech I </w:t>
-            </w:r>
-            <w:proofErr w:type="spellStart"/>
-            <w:r>
-              <w:rPr>
-                <w:rFonts w:ascii="Cambria" w:hAnsi="Cambria"/>
-              </w:rPr>
-              <w:t>Sem</w:t>
-            </w:r>
-            <w:proofErr w:type="spellEnd"/>
-            <w:r>
-              <w:rPr>
-                <w:rFonts w:ascii="Cambria" w:hAnsi="Cambria"/>
-              </w:rPr>
-              <w:t xml:space="preserve"> CSE-A</w:t>
-            </w:r>
-          </w:p>
-        </w:tc>
-        <w:tc>
-          <w:tcPr>
-            <w:tcW w:w="672" w:type="pct"/>
-            <w:vAlign w:val="center"/>
-          </w:tcPr>
-          <w:p>
-            <w:pPr>
-              <w:pStyle w:val="ListParagraph"/>
-              <w:ind w:left="0"/>
-              <w:jc w:val="center"/>
-              <w:rPr>
-                <w:rFonts w:ascii="Cambria" w:hAnsi="Cambria"/>
-              </w:rPr>
-            </w:pPr>
-            <w:r>
-              <w:rPr>
-                <w:rFonts w:ascii="Cambria" w:hAnsi="Cambria"/>
-              </w:rPr>
-              <w:t>Wednesday</w:t>
-            </w:r>
-          </w:p>
-        </w:tc>
-        <w:tc>
-          <w:tcPr>
-            <w:tcW w:w="442" w:type="pct"/>
-            <w:vAlign w:val="center"/>
-          </w:tcPr>
-          <w:p>
-            <w:pPr>
-              <w:pStyle w:val="ListParagraph"/>
-              <w:ind w:left="0"/>
-              <w:jc w:val="center"/>
-              <w:rPr>
-                <w:rFonts w:ascii="Cambria" w:hAnsi="Cambria"/>
-              </w:rPr>
-            </w:pPr>
-            <w:r>
-              <w:rPr>
-                <w:rFonts w:ascii="Cambria" w:hAnsi="Cambria"/>
-              </w:rPr>
-              <w:t>1</w:t>
-            </w:r>
-          </w:p>
-        </w:tc>
-        <w:tc>
-          <w:tcPr>
-            <w:tcW w:w="1154" w:type="pct"/>
-            <w:vAlign w:val="center"/>
-          </w:tcPr>
-          <w:p>
-            <w:pPr>
-              <w:pStyle w:val="ListParagraph"/>
-              <w:ind w:left="0"/>
-              <w:jc w:val="center"/>
-              <w:rPr>
-                <w:rFonts w:ascii="Cambria" w:hAnsi="Cambria"/>
-              </w:rPr>
-            </w:pPr>
-            <w:r>
-              <w:rPr>
-                <w:rFonts w:ascii="Cambria" w:hAnsi="Cambria"/>
-              </w:rPr>
-              <w:t>12:10 P.M to 1:00 P.M</w:t>
-            </w:r>
-          </w:p>
-        </w:tc>
-        <w:tc>
-          <w:tcPr>
-            <w:tcW w:w="1269" w:type="pct"/>
-            <w:vAlign w:val="center"/>
-          </w:tcPr>
-          <w:p>
-            <w:pPr>
-              <w:pStyle w:val="ListParagraph"/>
-              <w:ind w:left="0"/>
-              <w:jc w:val="center"/>
-              <w:rPr>
-                <w:rFonts w:ascii="Cambria" w:hAnsi="Cambria"/>
-              </w:rPr>
-            </w:pPr>
-            <w:r>
-              <w:rPr>
-                <w:rFonts w:ascii="Cambria" w:hAnsi="Cambria"/>
-              </w:rPr>
-              <w:t xml:space="preserve">Mr. G. </w:t>
-            </w:r>
-            <w:proofErr w:type="spellStart"/>
-            <w:r>
-              <w:rPr>
-                <w:rFonts w:ascii="Cambria" w:hAnsi="Cambria"/>
-              </w:rPr>
-              <w:t>Chinna</w:t>
-            </w:r>
-            <w:proofErr w:type="spellEnd"/>
-            <w:r>
-              <w:rPr>
-                <w:rFonts w:ascii="Cambria" w:hAnsi="Cambria"/>
-              </w:rPr>
-              <w:t xml:space="preserve"> </w:t>
-            </w:r>
-            <w:proofErr w:type="spellStart"/>
-            <w:r>
-              <w:rPr>
-                <w:rFonts w:ascii="Cambria" w:hAnsi="Cambria"/>
-              </w:rPr>
-              <w:t>Pullaiah</w:t>
-            </w:r>
-            <w:proofErr w:type="spellEnd"/>
-          </w:p>
-        </w:tc>
-      </w:tr>
-      <w:tr>
-        <w:trPr>
-          <w:trHeight w:val="790"/>
-        </w:trPr>
-        <w:tc>
-          <w:tcPr>
-            <w:tcW w:w="379" w:type="pct"/>
-            <w:vAlign w:val="center"/>
-          </w:tcPr>
-          <w:p>
-            <w:pPr>
-              <w:pStyle w:val="ListParagraph"/>
-              <w:ind w:left="0"/>
-              <w:jc w:val="center"/>
-              <w:rPr>
-                <w:rFonts w:ascii="Cambria" w:hAnsi="Cambria"/>
-              </w:rPr>
-            </w:pPr>
-            <w:r>
-              <w:rPr>
-                <w:rFonts w:ascii="Cambria" w:hAnsi="Cambria"/>
-              </w:rPr>
-              <w:t>6</w:t>
-            </w:r>
-          </w:p>
-        </w:tc>
-        <w:tc>
-          <w:tcPr>
-            <w:tcW w:w="1084" w:type="pct"/>
-            <w:vAlign w:val="center"/>
-          </w:tcPr>
-          <w:p>
-            <w:pPr>
-              <w:pStyle w:val="ListParagraph"/>
-              <w:ind w:left="0"/>
-              <w:jc w:val="center"/>
-              <w:rPr>
-                <w:rFonts w:ascii="Cambria" w:hAnsi="Cambria"/>
-              </w:rPr>
-            </w:pPr>
-            <w:r>
-              <w:rPr>
-                <w:rFonts w:ascii="Cambria" w:hAnsi="Cambria"/>
-              </w:rPr>
-              <w:t xml:space="preserve">IV. B. Tech I </w:t>
-            </w:r>
-            <w:proofErr w:type="spellStart"/>
-            <w:r>
-              <w:rPr>
-                <w:rFonts w:ascii="Cambria" w:hAnsi="Cambria"/>
-              </w:rPr>
-              <w:t>Sem</w:t>
-            </w:r>
-            <w:proofErr w:type="spellEnd"/>
-            <w:r>
-              <w:rPr>
-                <w:rFonts w:ascii="Cambria" w:hAnsi="Cambria"/>
-              </w:rPr>
-              <w:t xml:space="preserve"> CSE-B</w:t>
-            </w:r>
-          </w:p>
-        </w:tc>
-        <w:tc>
-          <w:tcPr>
-            <w:tcW w:w="672" w:type="pct"/>
-            <w:vAlign w:val="center"/>
-          </w:tcPr>
-          <w:p>
-            <w:pPr>
-              <w:pStyle w:val="ListParagraph"/>
-              <w:ind w:left="0"/>
-              <w:jc w:val="center"/>
-              <w:rPr>
-                <w:rFonts w:ascii="Cambria" w:hAnsi="Cambria"/>
-              </w:rPr>
-            </w:pPr>
-            <w:r>
-              <w:rPr>
-                <w:rFonts w:ascii="Cambria" w:hAnsi="Cambria"/>
-              </w:rPr>
-              <w:t>Monday</w:t>
-            </w:r>
-          </w:p>
-        </w:tc>
-        <w:tc>
-          <w:tcPr>
-            <w:tcW w:w="442" w:type="pct"/>
-            <w:vAlign w:val="center"/>
-          </w:tcPr>
-          <w:p>
-            <w:pPr>
-              <w:pStyle w:val="ListParagraph"/>
-              <w:ind w:left="0"/>
-              <w:jc w:val="center"/>
-              <w:rPr>
-                <w:rFonts w:ascii="Cambria" w:hAnsi="Cambria"/>
-              </w:rPr>
-            </w:pPr>
-            <w:r>
-              <w:rPr>
-                <w:rFonts w:ascii="Cambria" w:hAnsi="Cambria"/>
-              </w:rPr>
-              <w:t>5</w:t>
-            </w:r>
-          </w:p>
-        </w:tc>
-        <w:tc>
-          <w:tcPr>
-            <w:tcW w:w="1154" w:type="pct"/>
+            <w:tcW w:w="1143" w:type="pct"/>
             <w:vAlign w:val="center"/>
           </w:tcPr>
           <w:p>
@@ -1170,7 +1145,7 @@
         </w:tc>
         <w:tc>
           <w:tcPr>
-            <w:tcW w:w="1269" w:type="pct"/>
+            <w:tcW w:w="1256" w:type="pct"/>
             <w:vAlign w:val="center"/>
           </w:tcPr>
           <w:p>
@@ -1180,21 +1155,16 @@
               <w:jc w:val="center"/>
             </w:pPr>
             <w:r>
-              <w:t xml:space="preserve">Mr. </w:t>
+              <w:t xml:space="preserve">Mr. C. </w:t>
             </w:r>
             <w:proofErr w:type="spellStart"/>
             <w:r>
-              <w:t>Nazeer</w:t>
+              <w:t>Lakshminath</w:t>
             </w:r>
             <w:proofErr w:type="spellEnd"/>
             <w:r>
-              <w:t xml:space="preserve"> </w:t>
-            </w:r>
-            <w:proofErr w:type="spellStart"/>
-            <w:r>
-              <w:t>Shaik</w:t>
-            </w:r>
-            <w:proofErr w:type="spellEnd"/>
+              <w:t xml:space="preserve"> Reddy</w:t>
+            </w:r>
           </w:p>
         </w:tc>
       </w:tr>

</xml_diff>